<commit_message>
Add some services and controllers
</commit_message>
<xml_diff>
--- a/Git - Problem Description_Problem_Description.docx
+++ b/Git - Problem Description_Problem_Description.docx
@@ -406,27 +406,34 @@
           <w:b/>
         </w:rPr>
       </w:pPr>
-      <w:bookmarkStart w:id="0" w:name="OLE_LINK3"/>
-      <w:bookmarkStart w:id="1" w:name="OLE_LINK2"/>
-      <w:bookmarkStart w:id="2" w:name="OLE_LINK1"/>
-      <w:r>
-        <w:rPr/>
+      <w:bookmarkStart w:id="0" w:name="__DdeLink__641_4222607754"/>
+      <w:bookmarkStart w:id="1" w:name="OLE_LINK3"/>
+      <w:bookmarkStart w:id="2" w:name="OLE_LINK2"/>
+      <w:bookmarkStart w:id="3" w:name="OLE_LINK1"/>
+      <w:r>
+        <w:rPr>
+          <w:highlight w:val="yellow"/>
+        </w:rPr>
         <w:t xml:space="preserve">Has an </w:t>
       </w:r>
       <w:r>
         <w:rPr>
           <w:rStyle w:val="CodeChar"/>
+          <w:highlight w:val="yellow"/>
         </w:rPr>
         <w:t>Id</w:t>
       </w:r>
       <w:r>
-        <w:rPr/>
+        <w:rPr>
+          <w:highlight w:val="yellow"/>
+        </w:rPr>
         <w:t xml:space="preserve"> – a </w:t>
       </w:r>
       <w:r>
         <w:rPr>
           <w:b/>
           <w:bCs/>
+          <w:highlight w:val="yellow"/>
         </w:rPr>
         <w:t>string</w:t>
       </w:r>
@@ -434,6 +441,7 @@
         <w:rPr>
           <w:rFonts w:cs="Calibri" w:cstheme="minorHAnsi"/>
           <w:b/>
+          <w:highlight w:val="yellow"/>
         </w:rPr>
         <w:t>, Primary Key</w:t>
       </w:r>
@@ -454,12 +462,15 @@
         </w:rPr>
       </w:pPr>
       <w:r>
-        <w:rPr/>
+        <w:rPr>
+          <w:highlight w:val="yellow"/>
+        </w:rPr>
         <w:t xml:space="preserve">Has a </w:t>
       </w:r>
       <w:r>
         <w:rPr>
           <w:rStyle w:val="CodeChar"/>
+          <w:highlight w:val="yellow"/>
         </w:rPr>
         <w:t xml:space="preserve">Username </w:t>
       </w:r>
@@ -468,6 +479,7 @@
           <w:rStyle w:val="CodeChar"/>
           <w:rFonts w:cs="Calibri" w:cstheme="minorHAnsi"/>
           <w:b w:val="false"/>
+          <w:highlight w:val="yellow"/>
         </w:rPr>
         <w:t xml:space="preserve">– a </w:t>
       </w:r>
@@ -475,6 +487,7 @@
         <w:rPr>
           <w:rStyle w:val="CodeChar"/>
           <w:rFonts w:cs="Calibri" w:cstheme="minorHAnsi"/>
+          <w:highlight w:val="yellow"/>
         </w:rPr>
         <w:t>string</w:t>
       </w:r>
@@ -482,52 +495,67 @@
         <w:rPr>
           <w:rStyle w:val="CodeChar"/>
           <w:rFonts w:cs="Calibri" w:cstheme="minorHAnsi"/>
+          <w:highlight w:val="yellow"/>
           <w:lang w:val="bg-BG"/>
         </w:rPr>
         <w:t xml:space="preserve"> </w:t>
       </w:r>
       <w:r>
-        <w:rPr/>
+        <w:rPr>
+          <w:highlight w:val="yellow"/>
+        </w:rPr>
         <w:t xml:space="preserve">with </w:t>
       </w:r>
       <w:r>
         <w:rPr>
           <w:b/>
+          <w:highlight w:val="yellow"/>
         </w:rPr>
         <w:t>min length</w:t>
       </w:r>
       <w:r>
-        <w:rPr/>
+        <w:rPr>
+          <w:highlight w:val="yellow"/>
+        </w:rPr>
         <w:t xml:space="preserve"> </w:t>
       </w:r>
       <w:r>
         <w:rPr>
           <w:b/>
+          <w:highlight w:val="yellow"/>
         </w:rPr>
         <w:t xml:space="preserve">5 </w:t>
       </w:r>
       <w:r>
-        <w:rPr/>
+        <w:rPr>
+          <w:highlight w:val="yellow"/>
+        </w:rPr>
         <w:t xml:space="preserve">and </w:t>
       </w:r>
       <w:r>
         <w:rPr>
           <w:b/>
+          <w:highlight w:val="yellow"/>
         </w:rPr>
         <w:t>max length 20</w:t>
       </w:r>
       <w:r>
-        <w:rPr/>
+        <w:rPr>
+          <w:highlight w:val="yellow"/>
+        </w:rPr>
         <w:t xml:space="preserve"> (</w:t>
       </w:r>
       <w:r>
         <w:rPr>
           <w:rStyle w:val="Strong"/>
+          <w:highlight w:val="yellow"/>
         </w:rPr>
         <w:t>required</w:t>
       </w:r>
       <w:r>
-        <w:rPr/>
+        <w:rPr>
+          <w:highlight w:val="yellow"/>
+        </w:rPr>
         <w:t>)</w:t>
       </w:r>
     </w:p>
@@ -545,12 +573,15 @@
         </w:rPr>
       </w:pPr>
       <w:r>
-        <w:rPr/>
+        <w:rPr>
+          <w:highlight w:val="yellow"/>
+        </w:rPr>
         <w:t xml:space="preserve">Has an </w:t>
       </w:r>
       <w:r>
         <w:rPr>
           <w:rStyle w:val="CodeChar"/>
+          <w:highlight w:val="yellow"/>
         </w:rPr>
         <w:t>Email -</w:t>
       </w:r>
@@ -559,6 +590,7 @@
           <w:rStyle w:val="CodeChar"/>
           <w:rFonts w:cs="Calibri" w:cstheme="minorHAnsi"/>
           <w:b w:val="false"/>
+          <w:highlight w:val="yellow"/>
         </w:rPr>
         <w:t xml:space="preserve"> a </w:t>
       </w:r>
@@ -566,21 +598,27 @@
         <w:rPr>
           <w:rStyle w:val="CodeChar"/>
           <w:rFonts w:cs="Calibri" w:cstheme="minorHAnsi"/>
+          <w:highlight w:val="yellow"/>
         </w:rPr>
         <w:t xml:space="preserve">string </w:t>
       </w:r>
       <w:r>
-        <w:rPr/>
+        <w:rPr>
+          <w:highlight w:val="yellow"/>
+        </w:rPr>
         <w:t>(</w:t>
       </w:r>
       <w:r>
         <w:rPr>
           <w:b/>
+          <w:highlight w:val="yellow"/>
         </w:rPr>
         <w:t>required</w:t>
       </w:r>
       <w:r>
-        <w:rPr/>
+        <w:rPr>
+          <w:highlight w:val="yellow"/>
+        </w:rPr>
         <w:t>)</w:t>
       </w:r>
     </w:p>
@@ -595,12 +633,15 @@
         <w:rPr/>
       </w:pPr>
       <w:r>
-        <w:rPr/>
+        <w:rPr>
+          <w:highlight w:val="yellow"/>
+        </w:rPr>
         <w:t xml:space="preserve">Has a </w:t>
       </w:r>
       <w:r>
         <w:rPr>
           <w:rStyle w:val="CodeChar"/>
+          <w:highlight w:val="yellow"/>
         </w:rPr>
         <w:t>Password –</w:t>
       </w:r>
@@ -608,6 +649,7 @@
         <w:rPr>
           <w:rStyle w:val="CodeChar"/>
           <w:rFonts w:cs="Calibri" w:cstheme="minorHAnsi"/>
+          <w:highlight w:val="yellow"/>
         </w:rPr>
         <w:t xml:space="preserve"> </w:t>
       </w:r>
@@ -616,6 +658,7 @@
           <w:rStyle w:val="CodeChar"/>
           <w:rFonts w:cs="Calibri" w:cstheme="minorHAnsi"/>
           <w:b w:val="false"/>
+          <w:highlight w:val="yellow"/>
         </w:rPr>
         <w:t xml:space="preserve">a </w:t>
       </w:r>
@@ -623,47 +666,60 @@
         <w:rPr>
           <w:rStyle w:val="CodeChar"/>
           <w:rFonts w:cs="Calibri" w:cstheme="minorHAnsi"/>
+          <w:highlight w:val="yellow"/>
         </w:rPr>
         <w:t xml:space="preserve">string </w:t>
       </w:r>
       <w:r>
-        <w:rPr/>
+        <w:rPr>
+          <w:highlight w:val="yellow"/>
+        </w:rPr>
         <w:t xml:space="preserve">with </w:t>
       </w:r>
       <w:r>
         <w:rPr>
           <w:b/>
+          <w:highlight w:val="yellow"/>
         </w:rPr>
         <w:t>min length</w:t>
       </w:r>
       <w:r>
-        <w:rPr/>
+        <w:rPr>
+          <w:highlight w:val="yellow"/>
+        </w:rPr>
         <w:t xml:space="preserve"> </w:t>
       </w:r>
       <w:r>
         <w:rPr>
           <w:b/>
+          <w:highlight w:val="yellow"/>
         </w:rPr>
         <w:t xml:space="preserve">6 </w:t>
       </w:r>
       <w:r>
-        <w:rPr/>
+        <w:rPr>
+          <w:highlight w:val="yellow"/>
+        </w:rPr>
         <w:t xml:space="preserve">and </w:t>
       </w:r>
       <w:r>
         <w:rPr>
           <w:b/>
+          <w:highlight w:val="yellow"/>
         </w:rPr>
         <w:t>max length 20</w:t>
       </w:r>
       <w:r>
-        <w:rPr/>
+        <w:rPr>
+          <w:highlight w:val="yellow"/>
+        </w:rPr>
         <w:t xml:space="preserve"> </w:t>
       </w:r>
       <w:r>
         <w:rPr>
           <w:rStyle w:val="CodeChar"/>
           <w:rFonts w:cs="Calibri" w:cstheme="minorHAnsi"/>
+          <w:highlight w:val="yellow"/>
         </w:rPr>
         <w:t xml:space="preserve"> - hashed </w:t>
       </w:r>
@@ -672,21 +728,27 @@
           <w:rStyle w:val="CodeChar"/>
           <w:rFonts w:asciiTheme="minorHAnsi" w:hAnsiTheme="minorHAnsi"/>
           <w:b w:val="false"/>
+          <w:highlight w:val="yellow"/>
         </w:rPr>
         <w:t xml:space="preserve">in the database </w:t>
       </w:r>
       <w:r>
-        <w:rPr/>
+        <w:rPr>
+          <w:highlight w:val="yellow"/>
+        </w:rPr>
         <w:t>(</w:t>
       </w:r>
       <w:r>
         <w:rPr>
           <w:rStyle w:val="Strong"/>
+          <w:highlight w:val="yellow"/>
         </w:rPr>
         <w:t>required</w:t>
       </w:r>
       <w:r>
-        <w:rPr/>
+        <w:rPr>
+          <w:highlight w:val="yellow"/>
+        </w:rPr>
         <w:t>)</w:t>
       </w:r>
     </w:p>
@@ -698,30 +760,40 @@
           <w:numId w:val="8"/>
         </w:numPr>
         <w:jc w:val="both"/>
-        <w:rPr/>
-      </w:pPr>
-      <w:r>
-        <w:rPr/>
+        <w:rPr>
+          <w:highlight w:val="yellow"/>
+        </w:rPr>
+      </w:pPr>
+      <w:r>
+        <w:rPr>
+          <w:highlight w:val="yellow"/>
+        </w:rPr>
         <w:t xml:space="preserve">Has </w:t>
       </w:r>
       <w:r>
         <w:rPr>
           <w:b/>
+          <w:highlight w:val="yellow"/>
         </w:rPr>
         <w:t>Repositories</w:t>
       </w:r>
       <w:r>
-        <w:rPr/>
+        <w:rPr>
+          <w:highlight w:val="yellow"/>
+        </w:rPr>
         <w:t xml:space="preserve"> collection – a </w:t>
       </w:r>
       <w:r>
         <w:rPr>
           <w:b/>
+          <w:highlight w:val="yellow"/>
         </w:rPr>
         <w:t>Repository</w:t>
       </w:r>
       <w:r>
-        <w:rPr/>
+        <w:rPr>
+          <w:highlight w:val="yellow"/>
+        </w:rPr>
         <w:t xml:space="preserve"> type</w:t>
       </w:r>
     </w:p>
@@ -733,35 +805,46 @@
           <w:numId w:val="8"/>
         </w:numPr>
         <w:jc w:val="both"/>
-        <w:rPr/>
-      </w:pPr>
-      <w:r>
-        <w:rPr/>
+        <w:rPr>
+          <w:highlight w:val="yellow"/>
+        </w:rPr>
+      </w:pPr>
+      <w:r>
+        <w:rPr>
+          <w:highlight w:val="yellow"/>
+        </w:rPr>
         <w:t xml:space="preserve">Has </w:t>
       </w:r>
       <w:r>
         <w:rPr>
           <w:b/>
+          <w:highlight w:val="yellow"/>
         </w:rPr>
         <w:t>Commits</w:t>
       </w:r>
       <w:r>
-        <w:rPr/>
+        <w:rPr>
+          <w:highlight w:val="yellow"/>
+        </w:rPr>
         <w:t xml:space="preserve"> collection – a </w:t>
       </w:r>
       <w:r>
         <w:rPr>
           <w:b/>
+          <w:highlight w:val="yellow"/>
         </w:rPr>
         <w:t>Commit</w:t>
       </w:r>
       <w:r>
-        <w:rPr/>
+        <w:rPr>
+          <w:highlight w:val="yellow"/>
+        </w:rPr>
         <w:t xml:space="preserve"> type</w:t>
       </w:r>
       <w:bookmarkEnd w:id="0"/>
       <w:bookmarkEnd w:id="1"/>
       <w:bookmarkEnd w:id="2"/>
+      <w:bookmarkEnd w:id="3"/>
     </w:p>
     <w:p>
       <w:pPr>
@@ -792,6 +875,7 @@
           <w:b/>
         </w:rPr>
       </w:pPr>
+      <w:bookmarkStart w:id="4" w:name="__DdeLink__644_4222607754"/>
       <w:r>
         <w:rPr>
           <w:lang w:val="sq-AL"/>
@@ -1147,10 +1231,11 @@
         <w:rPr/>
         <w:t xml:space="preserve"> type</w:t>
       </w:r>
-      <w:bookmarkStart w:id="3" w:name="OLE_LINK5"/>
-      <w:bookmarkStart w:id="4" w:name="OLE_LINK4"/>
-      <w:bookmarkEnd w:id="3"/>
+      <w:bookmarkStart w:id="5" w:name="OLE_LINK5"/>
+      <w:bookmarkStart w:id="6" w:name="OLE_LINK4"/>
       <w:bookmarkEnd w:id="4"/>
+      <w:bookmarkEnd w:id="5"/>
+      <w:bookmarkEnd w:id="6"/>
     </w:p>
     <w:p>
       <w:pPr>
@@ -1181,6 +1266,7 @@
           <w:lang w:val="sq-AL"/>
         </w:rPr>
       </w:pPr>
+      <w:bookmarkStart w:id="7" w:name="__DdeLink__647_4222607754"/>
       <w:r>
         <w:rPr>
           <w:lang w:val="sq-AL"/>
@@ -1509,10 +1595,11 @@
         </w:rPr>
         <w:t xml:space="preserve"> object</w:t>
       </w:r>
-      <w:bookmarkStart w:id="5" w:name="OLE_LINK7"/>
-      <w:bookmarkStart w:id="6" w:name="OLE_LINK6"/>
-      <w:bookmarkEnd w:id="5"/>
-      <w:bookmarkEnd w:id="6"/>
+      <w:bookmarkStart w:id="8" w:name="OLE_LINK7"/>
+      <w:bookmarkStart w:id="9" w:name="OLE_LINK6"/>
+      <w:bookmarkEnd w:id="7"/>
+      <w:bookmarkEnd w:id="8"/>
+      <w:bookmarkEnd w:id="9"/>
     </w:p>
     <w:p>
       <w:pPr>
@@ -1578,10 +1665,16 @@
       <w:pPr>
         <w:pStyle w:val="Heading3"/>
         <w:jc w:val="both"/>
-        <w:rPr/>
-      </w:pPr>
-      <w:r>
-        <w:rPr/>
+        <w:rPr>
+          <w:rFonts w:cstheme="majorBidi" w:eastAsiaTheme="majorEastAsia"/>
+          <w:highlight w:val="yellow"/>
+        </w:rPr>
+      </w:pPr>
+      <w:r>
+        <w:rPr>
+          <w:rFonts w:cstheme="majorBidi" w:eastAsiaTheme="majorEastAsia"/>
+          <w:highlight w:val="yellow"/>
+        </w:rPr>
         <w:t>Index Page (logged-out user)</w:t>
       </w:r>
     </w:p>
@@ -1638,10 +1731,16 @@
     <w:p>
       <w:pPr>
         <w:pStyle w:val="Heading3"/>
-        <w:rPr/>
-      </w:pPr>
-      <w:r>
-        <w:rPr/>
+        <w:rPr>
+          <w:rFonts w:cstheme="majorBidi" w:eastAsiaTheme="majorEastAsia"/>
+          <w:highlight w:val="yellow"/>
+        </w:rPr>
+      </w:pPr>
+      <w:r>
+        <w:rPr>
+          <w:rFonts w:cstheme="majorBidi" w:eastAsiaTheme="majorEastAsia"/>
+          <w:highlight w:val="yellow"/>
+        </w:rPr>
         <w:t>Login Page (logged-out user)</w:t>
       </w:r>
     </w:p>
@@ -1699,10 +1798,16 @@
     <w:p>
       <w:pPr>
         <w:pStyle w:val="Heading3"/>
-        <w:rPr/>
-      </w:pPr>
-      <w:r>
-        <w:rPr/>
+        <w:rPr>
+          <w:rFonts w:cstheme="majorBidi" w:eastAsiaTheme="majorEastAsia"/>
+          <w:highlight w:val="yellow"/>
+        </w:rPr>
+      </w:pPr>
+      <w:r>
+        <w:rPr>
+          <w:rFonts w:cstheme="majorBidi" w:eastAsiaTheme="majorEastAsia"/>
+          <w:highlight w:val="yellow"/>
+        </w:rPr>
         <w:t>Register Page (logged-out user)</w:t>
       </w:r>
     </w:p>
@@ -1760,10 +1865,16 @@
     <w:p>
       <w:pPr>
         <w:pStyle w:val="Heading3"/>
-        <w:rPr/>
-      </w:pPr>
-      <w:r>
-        <w:rPr/>
+        <w:rPr>
+          <w:rFonts w:cstheme="majorBidi" w:eastAsiaTheme="majorEastAsia"/>
+          <w:highlight w:val="yellow"/>
+        </w:rPr>
+      </w:pPr>
+      <w:r>
+        <w:rPr>
+          <w:rFonts w:cstheme="majorBidi" w:eastAsiaTheme="majorEastAsia"/>
+          <w:highlight w:val="yellow"/>
+        </w:rPr>
         <w:t>/Repositories/All (logged-in user)</w:t>
       </w:r>
     </w:p>
@@ -1942,7 +2053,17 @@
       </w:pPr>
       <w:r>
         <w:rPr/>
-        <w:t>/Repositories/Create (logged-in user)</w:t>
+        <w:t>/Repositories/</w:t>
+      </w:r>
+      <w:bookmarkStart w:id="10" w:name="__DdeLink__763_4222607754"/>
+      <w:r>
+        <w:rPr/>
+        <w:t>Create</w:t>
+      </w:r>
+      <w:bookmarkEnd w:id="10"/>
+      <w:r>
+        <w:rPr/>
+        <w:t xml:space="preserve"> (logged-in user)</w:t>
         <w:br/>
       </w:r>
       <w:r>
@@ -2306,32 +2427,45 @@
       <w:r>
         <w:rPr>
           <w:rStyle w:val="CodeChar"/>
+          <w:highlight w:val="yellow"/>
         </w:rPr>
         <w:t>Guests</w:t>
       </w:r>
       <w:r>
-        <w:rPr/>
+        <w:rPr>
+          <w:highlight w:val="yellow"/>
+        </w:rPr>
         <w:t xml:space="preserve"> can see </w:t>
       </w:r>
       <w:r>
         <w:rPr>
           <w:rStyle w:val="CodeChar"/>
+          <w:highlight w:val="yellow"/>
         </w:rPr>
         <w:t>Register,</w:t>
       </w:r>
       <w:r>
-        <w:rPr/>
+        <w:rPr>
+          <w:highlight w:val="yellow"/>
+        </w:rPr>
         <w:t xml:space="preserve"> </w:t>
       </w:r>
       <w:r>
         <w:rPr>
           <w:rStyle w:val="CodeChar"/>
+          <w:highlight w:val="yellow"/>
         </w:rPr>
         <w:t>Login</w:t>
       </w:r>
       <w:r>
-        <w:rPr/>
-        <w:t xml:space="preserve">, </w:t>
+        <w:rPr>
+          <w:highlight w:val="yellow"/>
+        </w:rPr>
+        <w:t>,</w:t>
+      </w:r>
+      <w:r>
+        <w:rPr/>
+        <w:t xml:space="preserve"> </w:t>
       </w:r>
       <w:r>
         <w:rPr>
@@ -2842,50 +2976,66 @@
           <w:numId w:val="7"/>
         </w:numPr>
         <w:jc w:val="both"/>
-        <w:rPr/>
-      </w:pPr>
-      <w:r>
-        <w:rPr/>
+        <w:rPr>
+          <w:highlight w:val="yellow"/>
+        </w:rPr>
+      </w:pPr>
+      <w:r>
+        <w:rPr>
+          <w:highlight w:val="yellow"/>
+        </w:rPr>
         <w:t xml:space="preserve">Upon successful </w:t>
       </w:r>
       <w:r>
         <w:rPr>
           <w:b/>
+          <w:highlight w:val="yellow"/>
         </w:rPr>
         <w:t>Registration</w:t>
       </w:r>
       <w:r>
-        <w:rPr/>
+        <w:rPr>
+          <w:highlight w:val="yellow"/>
+        </w:rPr>
         <w:t xml:space="preserve"> of a </w:t>
       </w:r>
       <w:r>
         <w:rPr>
           <w:b/>
+          <w:highlight w:val="yellow"/>
         </w:rPr>
         <w:t>User</w:t>
       </w:r>
       <w:r>
-        <w:rPr/>
+        <w:rPr>
+          <w:highlight w:val="yellow"/>
+        </w:rPr>
         <w:t xml:space="preserve">, you should be redirected to the </w:t>
       </w:r>
       <w:r>
         <w:rPr>
           <w:b/>
+          <w:highlight w:val="yellow"/>
         </w:rPr>
         <w:t>Login</w:t>
       </w:r>
       <w:r>
-        <w:rPr/>
+        <w:rPr>
+          <w:highlight w:val="yellow"/>
+        </w:rPr>
         <w:t xml:space="preserve"> </w:t>
       </w:r>
       <w:r>
         <w:rPr>
           <w:b/>
+          <w:highlight w:val="yellow"/>
         </w:rPr>
         <w:t>Page</w:t>
       </w:r>
       <w:r>
-        <w:rPr/>
+        <w:rPr>
+          <w:highlight w:val="yellow"/>
+        </w:rPr>
         <w:t>.</w:t>
       </w:r>
     </w:p>
@@ -2897,40 +3047,53 @@
           <w:numId w:val="7"/>
         </w:numPr>
         <w:jc w:val="both"/>
-        <w:rPr/>
-      </w:pPr>
-      <w:r>
-        <w:rPr/>
+        <w:rPr>
+          <w:highlight w:val="yellow"/>
+        </w:rPr>
+      </w:pPr>
+      <w:r>
+        <w:rPr>
+          <w:highlight w:val="yellow"/>
+        </w:rPr>
         <w:t xml:space="preserve">Upon successful </w:t>
       </w:r>
       <w:r>
         <w:rPr>
           <w:b/>
+          <w:highlight w:val="yellow"/>
         </w:rPr>
         <w:t>Login</w:t>
       </w:r>
       <w:r>
-        <w:rPr/>
+        <w:rPr>
+          <w:highlight w:val="yellow"/>
+        </w:rPr>
         <w:t xml:space="preserve"> of a </w:t>
       </w:r>
       <w:r>
         <w:rPr>
           <w:b/>
+          <w:highlight w:val="yellow"/>
         </w:rPr>
         <w:t>User</w:t>
       </w:r>
       <w:r>
-        <w:rPr/>
+        <w:rPr>
+          <w:highlight w:val="yellow"/>
+        </w:rPr>
         <w:t>, you should be redirected to the /</w:t>
       </w:r>
       <w:r>
         <w:rPr>
           <w:b/>
+          <w:highlight w:val="yellow"/>
         </w:rPr>
         <w:t>Repositories/All</w:t>
       </w:r>
       <w:r>
-        <w:rPr/>
+        <w:rPr>
+          <w:highlight w:val="yellow"/>
+        </w:rPr>
         <w:t>.</w:t>
       </w:r>
     </w:p>
@@ -2942,50 +3105,74 @@
           <w:numId w:val="7"/>
         </w:numPr>
         <w:jc w:val="both"/>
-        <w:rPr/>
-      </w:pPr>
-      <w:r>
-        <w:rPr/>
+        <w:rPr>
+          <w:highlight w:val="yellow"/>
+        </w:rPr>
+      </w:pPr>
+      <w:r>
+        <w:rPr>
+          <w:highlight w:val="yellow"/>
+        </w:rPr>
         <w:t xml:space="preserve">Upon successful </w:t>
       </w:r>
       <w:r>
         <w:rPr>
           <w:b/>
+          <w:highlight w:val="yellow"/>
         </w:rPr>
         <w:t>creation</w:t>
       </w:r>
       <w:r>
-        <w:rPr/>
+        <w:rPr>
+          <w:highlight w:val="yellow"/>
+        </w:rPr>
         <w:t xml:space="preserve"> of </w:t>
       </w:r>
       <w:r>
         <w:rPr>
           <w:b/>
+          <w:highlight w:val="yellow"/>
         </w:rPr>
         <w:t>a</w:t>
       </w:r>
       <w:r>
-        <w:rPr/>
+        <w:rPr>
+          <w:highlight w:val="yellow"/>
+        </w:rPr>
         <w:t xml:space="preserve"> </w:t>
       </w:r>
       <w:r>
         <w:rPr>
           <w:b/>
+          <w:highlight w:val="yellow"/>
         </w:rPr>
         <w:t>repository</w:t>
       </w:r>
       <w:r>
-        <w:rPr/>
-        <w:t>, you should be redirected to the /</w:t>
-      </w:r>
-      <w:r>
-        <w:rPr>
-          <w:b/>
+        <w:rPr>
+          <w:highlight w:val="yellow"/>
+        </w:rPr>
+        <w:t xml:space="preserve">, you should be redirected to the </w:t>
+      </w:r>
+      <w:bookmarkStart w:id="11" w:name="__DdeLink__803_4222607754"/>
+      <w:r>
+        <w:rPr>
+          <w:highlight w:val="yellow"/>
+        </w:rPr>
+        <w:t>/</w:t>
+      </w:r>
+      <w:r>
+        <w:rPr>
+          <w:b/>
+          <w:highlight w:val="yellow"/>
         </w:rPr>
         <w:t>Repositories/All</w:t>
       </w:r>
-      <w:r>
-        <w:rPr/>
+      <w:bookmarkEnd w:id="11"/>
+      <w:r>
+        <w:rPr>
+          <w:highlight w:val="yellow"/>
+        </w:rPr>
         <w:t>.</w:t>
       </w:r>
     </w:p>
@@ -3892,8 +4079,8 @@
                             </w:rPr>
                             <w:t>. Copyrighted document. Unauthorized copy, reproduction or use is not permitted.</w:t>
                           </w:r>
-                          <w:bookmarkStart w:id="7" w:name="_Hlk24191091"/>
-                          <w:bookmarkEnd w:id="7"/>
+                          <w:bookmarkStart w:id="12" w:name="_Hlk24191091"/>
+                          <w:bookmarkEnd w:id="12"/>
                         </w:p>
                         <w:p>
                           <w:pPr>
@@ -4411,8 +4598,8 @@
                       </w:rPr>
                       <w:t>. Copyrighted document. Unauthorized copy, reproduction or use is not permitted.</w:t>
                     </w:r>
-                    <w:bookmarkStart w:id="8" w:name="_Hlk24191091"/>
-                    <w:bookmarkEnd w:id="8"/>
+                    <w:bookmarkStart w:id="13" w:name="_Hlk24191091"/>
+                    <w:bookmarkEnd w:id="13"/>
                   </w:p>
                   <w:p>
                     <w:pPr>

</xml_diff>